<commit_message>
Nærmest ferdigstillt med fremgangsmåte, antatt tidsforbruk, eksempel for hvordan SQL struktur kan ca være suttet opp når jeg lager postgress SQL databasen i Neon
</commit_message>
<xml_diff>
--- a/Planlegging/PlanleggingsDokument.docx
+++ b/Planlegging/PlanleggingsDokument.docx
@@ -27,7 +27,13 @@
         </w:numPr>
       </w:pPr>
       <w:r>
-        <w:t>Lage underholdnings applikasjon for innad bruk i firma</w:t>
+        <w:t xml:space="preserve">Lage underholdnings </w:t>
+      </w:r>
+      <w:r>
+        <w:t>web-</w:t>
+      </w:r>
+      <w:r>
+        <w:t>applikasjon for innad bruk i firma</w:t>
       </w:r>
     </w:p>
     <w:p>
@@ -42,6 +48,18 @@
         <w:t>Quiz</w:t>
       </w:r>
     </w:p>
+    <w:p>
+      <w:pPr>
+        <w:pStyle w:val="Listeavsnitt"/>
+        <w:numPr>
+          <w:ilvl w:val="0"/>
+          <w:numId w:val="5"/>
+        </w:numPr>
+      </w:pPr>
+      <w:r>
+        <w:t>Oppnå krav som står beskrevet i oppgaven</w:t>
+      </w:r>
+    </w:p>
     <w:p/>
     <w:p>
       <w:pPr>
@@ -60,7 +78,25 @@
         </w:numPr>
       </w:pPr>
       <w:r>
-        <w:t>Administrator skal kunne lese inn forhåndslagde quizer via fil</w:t>
+        <w:t>Administrator skal kunne lese inn</w:t>
+      </w:r>
+      <w:r>
+        <w:t xml:space="preserve"> </w:t>
+      </w:r>
+      <w:r>
+        <w:t>quizer via fil</w:t>
+      </w:r>
+    </w:p>
+    <w:p>
+      <w:pPr>
+        <w:pStyle w:val="Listeavsnitt"/>
+        <w:numPr>
+          <w:ilvl w:val="1"/>
+          <w:numId w:val="5"/>
+        </w:numPr>
+      </w:pPr>
+      <w:r>
+        <w:t>Admin brukere blir opprettet manuelt i databasen</w:t>
       </w:r>
     </w:p>
     <w:p>
@@ -84,7 +120,13 @@
         </w:numPr>
       </w:pPr>
       <w:r>
-        <w:t>Overordnet quiz navn, f.eks Quizkommunens fredagsQuiz 12</w:t>
+        <w:t xml:space="preserve">Overordnet quiz navn, </w:t>
+      </w:r>
+      <w:r>
+        <w:t>f.eks.</w:t>
+      </w:r>
+      <w:r>
+        <w:t xml:space="preserve"> Quizkommunens fredagsQuiz 12</w:t>
       </w:r>
     </w:p>
     <w:p>
@@ -108,16 +150,7 @@
         </w:numPr>
       </w:pPr>
       <w:r>
-        <w:t xml:space="preserve">Lag til quiz blir opprettet muntlig, 1 maskin (telefon, pc) blir brukt til å </w:t>
-      </w:r>
-      <w:r>
-        <w:t>gi</w:t>
-      </w:r>
-      <w:r>
-        <w:t xml:space="preserve"> svar under valg</w:t>
-      </w:r>
-      <w:r>
-        <w:t>t Gruppenavn som blir skrevet inn på web</w:t>
+        <w:t>Lag til quiz blir opprettet muntlig, 1 maskin (telefon, pc) blir brukt til å gi svar under valgt Gruppenavn som blir skrevet inn på web</w:t>
       </w:r>
     </w:p>
     <w:p>
@@ -128,16 +161,44 @@
           <w:numId w:val="5"/>
         </w:numPr>
       </w:pPr>
-    </w:p>
+      <w:r>
+        <w:t>Spørsmål blir stilt i tilfeldig rekkefølge</w:t>
+      </w:r>
+    </w:p>
+    <w:p/>
+    <w:p/>
+    <w:p/>
+    <w:p/>
+    <w:p/>
+    <w:p/>
+    <w:p/>
+    <w:p/>
+    <w:p/>
+    <w:p/>
+    <w:p/>
+    <w:p/>
+    <w:p/>
     <w:p>
       <w:pPr>
         <w:pStyle w:val="Overskrift2"/>
       </w:pPr>
       <w:r>
+        <w:lastRenderedPageBreak/>
         <w:t>Fremgangsmåte</w:t>
       </w:r>
     </w:p>
     <w:p>
+      <w:r>
+        <w:t>Listet nedover i rekkefølgen jeg anser som</w:t>
+      </w:r>
+      <w:r>
+        <w:t xml:space="preserve"> best mulig</w:t>
+      </w:r>
+      <w:r>
+        <w:t xml:space="preserve"> for utvikling av prosjektet.</w:t>
+      </w:r>
+    </w:p>
+    <w:p>
       <w:pPr>
         <w:pStyle w:val="Listeavsnitt"/>
         <w:numPr>
@@ -211,6 +272,183 @@
     </w:p>
     <w:p>
       <w:pPr>
+        <w:pStyle w:val="Listeavsnitt"/>
+        <w:numPr>
+          <w:ilvl w:val="0"/>
+          <w:numId w:val="5"/>
+        </w:numPr>
+      </w:pPr>
+      <w:r>
+        <w:t>Begynne på websiden</w:t>
+      </w:r>
+    </w:p>
+    <w:p>
+      <w:pPr>
+        <w:pStyle w:val="Listeavsnitt"/>
+        <w:numPr>
+          <w:ilvl w:val="1"/>
+          <w:numId w:val="5"/>
+        </w:numPr>
+      </w:pPr>
+      <w:r>
+        <w:t>Admingrensesnitt</w:t>
+      </w:r>
+      <w:r>
+        <w:t xml:space="preserve"> (front &amp; backend)</w:t>
+      </w:r>
+    </w:p>
+    <w:p>
+      <w:pPr>
+        <w:pStyle w:val="Listeavsnitt"/>
+        <w:numPr>
+          <w:ilvl w:val="2"/>
+          <w:numId w:val="5"/>
+        </w:numPr>
+      </w:pPr>
+      <w:r>
+        <w:t>Loginn for admin</w:t>
+      </w:r>
+    </w:p>
+    <w:p>
+      <w:pPr>
+        <w:pStyle w:val="Listeavsnitt"/>
+        <w:numPr>
+          <w:ilvl w:val="2"/>
+          <w:numId w:val="5"/>
+        </w:numPr>
+      </w:pPr>
+      <w:r>
+        <w:t>Import av nye quizer gjennom JSON fil</w:t>
+      </w:r>
+    </w:p>
+    <w:p>
+      <w:pPr>
+        <w:pStyle w:val="Listeavsnitt"/>
+        <w:numPr>
+          <w:ilvl w:val="2"/>
+          <w:numId w:val="5"/>
+        </w:numPr>
+      </w:pPr>
+      <w:r>
+        <w:t>Liste</w:t>
+      </w:r>
+      <w:r>
+        <w:t>r alle</w:t>
+      </w:r>
+      <w:r>
+        <w:t xml:space="preserve"> quizer</w:t>
+      </w:r>
+    </w:p>
+    <w:p>
+      <w:pPr>
+        <w:pStyle w:val="Listeavsnitt"/>
+        <w:numPr>
+          <w:ilvl w:val="3"/>
+          <w:numId w:val="5"/>
+        </w:numPr>
+      </w:pPr>
+      <w:r>
+        <w:t xml:space="preserve">Om </w:t>
+      </w:r>
+      <w:r>
+        <w:t xml:space="preserve">quiz er </w:t>
+      </w:r>
+      <w:r>
+        <w:t>utvidet</w:t>
+      </w:r>
+      <w:r>
+        <w:t>,</w:t>
+      </w:r>
+      <w:r>
+        <w:t xml:space="preserve"> lister alle lag som har besvart quiz</w:t>
+      </w:r>
+    </w:p>
+    <w:p>
+      <w:pPr>
+        <w:pStyle w:val="Listeavsnitt"/>
+        <w:numPr>
+          <w:ilvl w:val="1"/>
+          <w:numId w:val="5"/>
+        </w:numPr>
+      </w:pPr>
+      <w:r>
+        <w:t>Brukergrensesnitt</w:t>
+      </w:r>
+      <w:r>
+        <w:t xml:space="preserve"> </w:t>
+      </w:r>
+      <w:r>
+        <w:t>(front &amp; backend)</w:t>
+      </w:r>
+    </w:p>
+    <w:p>
+      <w:pPr>
+        <w:pStyle w:val="Listeavsnitt"/>
+        <w:numPr>
+          <w:ilvl w:val="2"/>
+          <w:numId w:val="5"/>
+        </w:numPr>
+      </w:pPr>
+      <w:r>
+        <w:t>Liste over Alle quizer</w:t>
+      </w:r>
+    </w:p>
+    <w:p>
+      <w:pPr>
+        <w:pStyle w:val="Listeavsnitt"/>
+        <w:numPr>
+          <w:ilvl w:val="3"/>
+          <w:numId w:val="5"/>
+        </w:numPr>
+      </w:pPr>
+      <w:r>
+        <w:t>Quiz blir trykket på, lagnavn blir valgt og quiz starter</w:t>
+      </w:r>
+    </w:p>
+    <w:p>
+      <w:pPr>
+        <w:pStyle w:val="Listeavsnitt"/>
+        <w:numPr>
+          <w:ilvl w:val="3"/>
+          <w:numId w:val="5"/>
+        </w:numPr>
+      </w:pPr>
+      <w:r>
+        <w:t>Kategorier til quiz blir gjort tilfeldig, slik at rekkefølgen ikke er lik</w:t>
+      </w:r>
+    </w:p>
+    <w:p>
+      <w:pPr>
+        <w:pStyle w:val="Listeavsnitt"/>
+        <w:numPr>
+          <w:ilvl w:val="3"/>
+          <w:numId w:val="5"/>
+        </w:numPr>
+      </w:pPr>
+      <w:r>
+        <w:t xml:space="preserve">Spørsmål kommer løpende etter hverandre når du har </w:t>
+      </w:r>
+      <w:r>
+        <w:t>gitt</w:t>
+      </w:r>
+      <w:r>
+        <w:t xml:space="preserve"> svaret ditt.</w:t>
+      </w:r>
+    </w:p>
+    <w:p>
+      <w:pPr>
+        <w:pStyle w:val="Listeavsnitt"/>
+        <w:numPr>
+          <w:ilvl w:val="3"/>
+          <w:numId w:val="5"/>
+        </w:numPr>
+      </w:pPr>
+      <w:r>
+        <w:t>Fullført skjerm, for når team har svart på alle spørsmål</w:t>
+      </w:r>
+    </w:p>
+    <w:p>
+      <w:pPr>
         <w:pStyle w:val="Overskrift2"/>
       </w:pPr>
       <w:r>
@@ -218,10 +456,31 @@
       </w:r>
     </w:p>
     <w:p>
+      <w:r>
+        <w:t>Avgrensningene som jeg ser er at det ikke blir lett gjort å lage quizen mer i nåtid.</w:t>
+      </w:r>
+    </w:p>
+    <w:p>
+      <w:r>
+        <w:t xml:space="preserve">Oppgaven ber ikke om at quizen skal skje for alle i sanntid, men optimalt sett burde funksjonaliteten vert slik. </w:t>
+      </w:r>
+      <w:r>
+        <w:t xml:space="preserve"> </w:t>
+      </w:r>
+    </w:p>
+    <w:p/>
+    <w:p/>
+    <w:p/>
+    <w:p/>
+    <w:p/>
+    <w:p/>
+    <w:p/>
+    <w:p>
       <w:pPr>
         <w:pStyle w:val="Overskrift3"/>
       </w:pPr>
       <w:r>
+        <w:lastRenderedPageBreak/>
         <w:t>Potensielle forbedringer.</w:t>
       </w:r>
     </w:p>
@@ -234,6 +493,83 @@
         </w:numPr>
       </w:pPr>
       <w:r>
+        <w:t>Admin kan i spesielt grensesnitt starte et samlet spill</w:t>
+      </w:r>
+    </w:p>
+    <w:p>
+      <w:pPr>
+        <w:pStyle w:val="Listeavsnitt"/>
+        <w:numPr>
+          <w:ilvl w:val="1"/>
+          <w:numId w:val="5"/>
+        </w:numPr>
+      </w:pPr>
+      <w:r>
+        <w:t>Oppretter kode som kan skrives inn når man velger lagnavn</w:t>
+      </w:r>
+    </w:p>
+    <w:p>
+      <w:pPr>
+        <w:pStyle w:val="Listeavsnitt"/>
+        <w:numPr>
+          <w:ilvl w:val="1"/>
+          <w:numId w:val="5"/>
+        </w:numPr>
+      </w:pPr>
+      <w:r>
+        <w:t>Admin starter en Nedtelling når det samlede spillet starter</w:t>
+      </w:r>
+      <w:r>
+        <w:t>.</w:t>
+      </w:r>
+    </w:p>
+    <w:p>
+      <w:pPr>
+        <w:pStyle w:val="Listeavsnitt"/>
+        <w:numPr>
+          <w:ilvl w:val="1"/>
+          <w:numId w:val="5"/>
+        </w:numPr>
+      </w:pPr>
+      <w:r>
+        <w:t>Når nedtelling er ferdig hentes svardata fra databasen som henger sammen med Spillkoden, og viser en score tabell med plasseringer</w:t>
+      </w:r>
+    </w:p>
+    <w:p>
+      <w:pPr>
+        <w:pStyle w:val="Listeavsnitt"/>
+      </w:pPr>
+      <w:r>
+        <w:t>Ikke sannsynlig at forbedringer</w:t>
+      </w:r>
+      <w:r>
+        <w:t xml:space="preserve"> under</w:t>
+      </w:r>
+      <w:r>
+        <w:t xml:space="preserve"> blir gjort</w:t>
+      </w:r>
+    </w:p>
+    <w:p>
+      <w:pPr>
+        <w:pStyle w:val="Listeavsnitt"/>
+        <w:numPr>
+          <w:ilvl w:val="0"/>
+          <w:numId w:val="5"/>
+        </w:numPr>
+      </w:pPr>
+      <w:r>
+        <w:t>Søkefunksjon over Overordnet navn for quizer</w:t>
+      </w:r>
+    </w:p>
+    <w:p>
+      <w:pPr>
+        <w:pStyle w:val="Listeavsnitt"/>
+        <w:numPr>
+          <w:ilvl w:val="0"/>
+          <w:numId w:val="5"/>
+        </w:numPr>
+      </w:pPr>
+      <w:r>
         <w:t>Websiden husker brukers svar om de bare har fullført halve quizen.</w:t>
       </w:r>
     </w:p>
@@ -251,6 +587,44 @@
     </w:p>
     <w:p>
       <w:pPr>
+        <w:pStyle w:val="Listeavsnitt"/>
+        <w:numPr>
+          <w:ilvl w:val="1"/>
+          <w:numId w:val="5"/>
+        </w:numPr>
+      </w:pPr>
+      <w:r>
+        <w:t xml:space="preserve">Bruker kan velge mellom å besvare quizen som gjest, skriver inn lagnavn og får besvare </w:t>
+      </w:r>
+      <w:r>
+        <w:t>quizer,</w:t>
+      </w:r>
+      <w:r>
+        <w:t xml:space="preserve"> men om de ikke blir ferdig med quizen blir ikke svarene husket</w:t>
+      </w:r>
+    </w:p>
+    <w:p>
+      <w:pPr>
+        <w:pStyle w:val="Listeavsnitt"/>
+        <w:numPr>
+          <w:ilvl w:val="1"/>
+          <w:numId w:val="5"/>
+        </w:numPr>
+      </w:pPr>
+      <w:r>
+        <w:t xml:space="preserve">Om bruker oppretter loginn </w:t>
+      </w:r>
+      <w:r>
+        <w:t>Kan de se tidligere fullførte quizer sitt resultat og quiz progress blir lagret etter hvert svar</w:t>
+      </w:r>
+    </w:p>
+    <w:p/>
+    <w:p/>
+    <w:p/>
+    <w:p/>
+    <w:p/>
+    <w:p>
+      <w:pPr>
         <w:pStyle w:val="Overskrift2"/>
       </w:pPr>
       <w:r>
@@ -258,11 +632,62 @@
       </w:r>
     </w:p>
     <w:p>
+      <w:r>
+        <w:t>Visuell skisse over forslag til databasestruktur før eventuelle forbedringer og utvidelser til oppgaven.</w:t>
+      </w:r>
+    </w:p>
+    <w:p/>
+    <w:p>
+      <w:r>
+        <w:drawing>
+          <wp:inline distT="0" distB="0" distL="0" distR="0" wp14:anchorId="7C59D855" wp14:editId="2A65F6DF">
+            <wp:extent cx="5760720" cy="2265045"/>
+            <wp:effectExtent l="0" t="0" r="0" b="1905"/>
+            <wp:docPr id="618822994" name="Bilde 1" descr="Et bilde som inneholder tekst, skjermbilde, Font, diagram&#10;&#10;KI-generert innhold kan være feil."/>
+            <wp:cNvGraphicFramePr>
+              <a:graphicFrameLocks xmlns:a="http://schemas.openxmlformats.org/drawingml/2006/main" noChangeAspect="1"/>
+            </wp:cNvGraphicFramePr>
+            <a:graphic xmlns:a="http://schemas.openxmlformats.org/drawingml/2006/main">
+              <a:graphicData uri="http://schemas.openxmlformats.org/drawingml/2006/picture">
+                <pic:pic xmlns:pic="http://schemas.openxmlformats.org/drawingml/2006/picture">
+                  <pic:nvPicPr>
+                    <pic:cNvPr id="618822994" name="Bilde 1" descr="Et bilde som inneholder tekst, skjermbilde, Font, diagram&#10;&#10;KI-generert innhold kan være feil."/>
+                    <pic:cNvPicPr/>
+                  </pic:nvPicPr>
+                  <pic:blipFill>
+                    <a:blip r:embed="rId5"/>
+                    <a:stretch>
+                      <a:fillRect/>
+                    </a:stretch>
+                  </pic:blipFill>
+                  <pic:spPr>
+                    <a:xfrm>
+                      <a:off x="0" y="0"/>
+                      <a:ext cx="5760720" cy="2265045"/>
+                    </a:xfrm>
+                    <a:prstGeom prst="rect">
+                      <a:avLst/>
+                    </a:prstGeom>
+                  </pic:spPr>
+                </pic:pic>
+              </a:graphicData>
+            </a:graphic>
+          </wp:inline>
+        </w:drawing>
+      </w:r>
+    </w:p>
+    <w:p>
       <w:pPr>
         <w:pStyle w:val="Overskrift2"/>
       </w:pPr>
       <w:r>
+        <w:lastRenderedPageBreak/>
         <w:t>Antatt tidsforbruk</w:t>
+      </w:r>
+    </w:p>
+    <w:p>
+      <w:r>
+        <w:t>Et røft/generøst tidsoverslag for oppgaver som skal gjøres</w:t>
       </w:r>
     </w:p>
     <w:p>
@@ -301,7 +726,109 @@
         </w:numPr>
       </w:pPr>
       <w:r>
+        <w:t>Forberedelse før programmering 1d</w:t>
+      </w:r>
+    </w:p>
+    <w:p>
+      <w:pPr>
+        <w:pStyle w:val="Listeavsnitt"/>
+        <w:numPr>
+          <w:ilvl w:val="2"/>
+          <w:numId w:val="4"/>
+        </w:numPr>
+      </w:pPr>
+      <w:r>
         <w:t>Sette opp hosting av Websiden, 1t</w:t>
+      </w:r>
+    </w:p>
+    <w:p>
+      <w:pPr>
+        <w:pStyle w:val="Listeavsnitt"/>
+        <w:numPr>
+          <w:ilvl w:val="2"/>
+          <w:numId w:val="4"/>
+        </w:numPr>
+      </w:pPr>
+      <w:r>
+        <w:t xml:space="preserve">Postgres database, </w:t>
+      </w:r>
+      <w:r>
+        <w:t>4</w:t>
+      </w:r>
+      <w:r>
+        <w:t>t</w:t>
+      </w:r>
+    </w:p>
+    <w:p>
+      <w:pPr>
+        <w:pStyle w:val="Listeavsnitt"/>
+        <w:numPr>
+          <w:ilvl w:val="2"/>
+          <w:numId w:val="4"/>
+        </w:numPr>
+      </w:pPr>
+      <w:r>
+        <w:t>Planlegge og starte utvikling av u</w:t>
+      </w:r>
+      <w:r>
+        <w:t xml:space="preserve">tseende til websiden, </w:t>
+      </w:r>
+      <w:r>
+        <w:t>3</w:t>
+      </w:r>
+      <w:r>
+        <w:t>t</w:t>
+      </w:r>
+    </w:p>
+    <w:p>
+      <w:pPr>
+        <w:pStyle w:val="Listeavsnitt"/>
+        <w:numPr>
+          <w:ilvl w:val="3"/>
+          <w:numId w:val="4"/>
+        </w:numPr>
+      </w:pPr>
+      <w:r>
+        <w:t>Quiz spørsmål elementer</w:t>
+      </w:r>
+    </w:p>
+    <w:p>
+      <w:pPr>
+        <w:pStyle w:val="Listeavsnitt"/>
+        <w:numPr>
+          <w:ilvl w:val="3"/>
+          <w:numId w:val="4"/>
+        </w:numPr>
+      </w:pPr>
+      <w:r>
+        <w:t>Admingrensesnitt</w:t>
+      </w:r>
+      <w:r>
+        <w:t xml:space="preserve"> og innlogging</w:t>
+      </w:r>
+    </w:p>
+    <w:p>
+      <w:pPr>
+        <w:pStyle w:val="Listeavsnitt"/>
+        <w:numPr>
+          <w:ilvl w:val="3"/>
+          <w:numId w:val="4"/>
+        </w:numPr>
+      </w:pPr>
+      <w:r>
+        <w:t>Startside for quiztaker</w:t>
+      </w:r>
+    </w:p>
+    <w:p>
+      <w:pPr>
+        <w:pStyle w:val="Listeavsnitt"/>
+        <w:numPr>
+          <w:ilvl w:val="3"/>
+          <w:numId w:val="4"/>
+        </w:numPr>
+      </w:pPr>
+      <w:r>
+        <w:t>Resultat-panel</w:t>
       </w:r>
     </w:p>
     <w:p>
@@ -313,13 +840,7 @@
         </w:numPr>
       </w:pPr>
       <w:r>
-        <w:t xml:space="preserve">Postgres database, </w:t>
-      </w:r>
-      <w:r>
-        <w:t>4</w:t>
-      </w:r>
-      <w:r>
-        <w:t>t</w:t>
+        <w:t>admingrensesnitt 1d</w:t>
       </w:r>
     </w:p>
     <w:p>
@@ -331,16 +852,7 @@
         </w:numPr>
       </w:pPr>
       <w:r>
-        <w:t>Planlegge og starte utvikling av u</w:t>
-      </w:r>
-      <w:r>
-        <w:t xml:space="preserve">tseende til websiden, </w:t>
-      </w:r>
-      <w:r>
-        <w:t>3</w:t>
-      </w:r>
-      <w:r>
-        <w:t>t</w:t>
+        <w:t>Backend</w:t>
       </w:r>
     </w:p>
     <w:p>
@@ -352,8 +864,31 @@
         </w:numPr>
       </w:pPr>
       <w:r>
-        <w:lastRenderedPageBreak/>
-        <w:t>Quiz spørsmål elementer</w:t>
+        <w:t>SQL for å hente</w:t>
+      </w:r>
+    </w:p>
+    <w:p>
+      <w:pPr>
+        <w:pStyle w:val="Listeavsnitt"/>
+        <w:numPr>
+          <w:ilvl w:val="3"/>
+          <w:numId w:val="4"/>
+        </w:numPr>
+      </w:pPr>
+      <w:r>
+        <w:t>Quiznavn og resultater til quiz</w:t>
+      </w:r>
+    </w:p>
+    <w:p>
+      <w:pPr>
+        <w:pStyle w:val="Listeavsnitt"/>
+        <w:numPr>
+          <w:ilvl w:val="1"/>
+          <w:numId w:val="4"/>
+        </w:numPr>
+      </w:pPr>
+      <w:r>
+        <w:t>Frontend</w:t>
       </w:r>
     </w:p>
     <w:p>
@@ -365,10 +900,7 @@
         </w:numPr>
       </w:pPr>
       <w:r>
-        <w:t>Admingrensesnitt</w:t>
-      </w:r>
-      <w:r>
-        <w:t xml:space="preserve"> og innlogging</w:t>
+        <w:t>Loginn</w:t>
       </w:r>
     </w:p>
     <w:p>
@@ -380,7 +912,31 @@
         </w:numPr>
       </w:pPr>
       <w:r>
-        <w:t>Startside for quiztaker</w:t>
+        <w:t>Fremvisning av data</w:t>
+      </w:r>
+    </w:p>
+    <w:p>
+      <w:pPr>
+        <w:pStyle w:val="Listeavsnitt"/>
+        <w:numPr>
+          <w:ilvl w:val="1"/>
+          <w:numId w:val="4"/>
+        </w:numPr>
+      </w:pPr>
+      <w:r>
+        <w:t>brukergrensesnitt 2d</w:t>
+      </w:r>
+    </w:p>
+    <w:p>
+      <w:pPr>
+        <w:pStyle w:val="Listeavsnitt"/>
+        <w:numPr>
+          <w:ilvl w:val="1"/>
+          <w:numId w:val="4"/>
+        </w:numPr>
+      </w:pPr>
+      <w:r>
+        <w:t xml:space="preserve">Backend </w:t>
       </w:r>
     </w:p>
     <w:p>
@@ -392,61 +948,90 @@
         </w:numPr>
       </w:pPr>
       <w:r>
-        <w:t xml:space="preserve">Resultats-panel, </w:t>
-      </w:r>
-    </w:p>
-    <w:p/>
-    <w:p/>
-    <w:p>
-      <w:pPr>
-        <w:pStyle w:val="Overskrift2"/>
-      </w:pPr>
-      <w:r>
-        <w:t>Kostnadsoverslag</w:t>
-      </w:r>
-    </w:p>
-    <w:p>
-      <w:pPr>
-        <w:pStyle w:val="Overskrift3"/>
-      </w:pPr>
-      <w:r>
-        <w:t>Arbeidskostnad</w:t>
-      </w:r>
-    </w:p>
-    <w:p>
-      <w:pPr>
-        <w:pStyle w:val="Listeavsnitt"/>
-        <w:numPr>
-          <w:ilvl w:val="0"/>
-          <w:numId w:val="3"/>
-        </w:numPr>
-      </w:pPr>
-      <w:r>
-        <w:t>250kr/t, 40t</w:t>
-      </w:r>
-    </w:p>
-    <w:p>
-      <w:pPr>
-        <w:pStyle w:val="Overskrift2"/>
-      </w:pPr>
-      <w:r>
-        <w:t>Programvare, utstyr, ressurser</w:t>
-      </w:r>
-    </w:p>
-    <w:p>
-      <w:pPr>
-        <w:pStyle w:val="Overskrift3"/>
-      </w:pPr>
-      <w:r>
-        <w:t>Programvare</w:t>
-      </w:r>
-    </w:p>
-    <w:p>
-      <w:pPr>
-        <w:pStyle w:val="Listeavsnitt"/>
-        <w:numPr>
-          <w:ilvl w:val="0"/>
-          <w:numId w:val="1"/>
+        <w:t>SQL for å hente</w:t>
+      </w:r>
+      <w:r>
+        <w:t>:</w:t>
+      </w:r>
+    </w:p>
+    <w:p>
+      <w:pPr>
+        <w:pStyle w:val="Listeavsnitt"/>
+        <w:numPr>
+          <w:ilvl w:val="3"/>
+          <w:numId w:val="4"/>
+        </w:numPr>
+      </w:pPr>
+      <w:r>
+        <w:t>quizer</w:t>
+      </w:r>
+    </w:p>
+    <w:p>
+      <w:pPr>
+        <w:pStyle w:val="Listeavsnitt"/>
+        <w:numPr>
+          <w:ilvl w:val="4"/>
+          <w:numId w:val="4"/>
+        </w:numPr>
+      </w:pPr>
+      <w:r>
+        <w:t>alle child elementer, kategorier, spørsmål/svar</w:t>
+      </w:r>
+    </w:p>
+    <w:p>
+      <w:pPr>
+        <w:pStyle w:val="Listeavsnitt"/>
+        <w:numPr>
+          <w:ilvl w:val="2"/>
+          <w:numId w:val="4"/>
+        </w:numPr>
+      </w:pPr>
+      <w:r>
+        <w:t>SQL for å gi svar på spørsmålene</w:t>
+      </w:r>
+    </w:p>
+    <w:p>
+      <w:pPr>
+        <w:pStyle w:val="Listeavsnitt"/>
+        <w:numPr>
+          <w:ilvl w:val="1"/>
+          <w:numId w:val="4"/>
+        </w:numPr>
+      </w:pPr>
+      <w:r>
+        <w:t>Frontend</w:t>
+      </w:r>
+    </w:p>
+    <w:p>
+      <w:pPr>
+        <w:pStyle w:val="Listeavsnitt"/>
+        <w:numPr>
+          <w:ilvl w:val="2"/>
+          <w:numId w:val="4"/>
+        </w:numPr>
+      </w:pPr>
+      <w:r>
+        <w:t>Listevisning over alle quizer</w:t>
+      </w:r>
+    </w:p>
+    <w:p>
+      <w:pPr>
+        <w:pStyle w:val="Listeavsnitt"/>
+        <w:numPr>
+          <w:ilvl w:val="3"/>
+          <w:numId w:val="4"/>
+        </w:numPr>
+      </w:pPr>
+      <w:r>
+        <w:t>Fremvisning av Kategorier og spørsmål</w:t>
+      </w:r>
+    </w:p>
+    <w:p>
+      <w:pPr>
+        <w:pStyle w:val="Listeavsnitt"/>
+        <w:numPr>
+          <w:ilvl w:val="3"/>
+          <w:numId w:val="4"/>
         </w:numPr>
         <w:rPr>
           <w:lang w:val="nn-NO"/>
@@ -456,13 +1041,37 @@
         <w:rPr>
           <w:lang w:val="nn-NO"/>
         </w:rPr>
-        <w:t>IDE for utvikling. Visual studio</w:t>
+        <w:t>Visuelle elementer når quiz e</w:t>
       </w:r>
       <w:r>
         <w:rPr>
           <w:lang w:val="nn-NO"/>
         </w:rPr>
-        <w:t xml:space="preserve"> code</w:t>
+        <w:t>r fullført</w:t>
+      </w:r>
+    </w:p>
+    <w:p>
+      <w:pPr>
+        <w:pStyle w:val="Listeavsnitt"/>
+        <w:numPr>
+          <w:ilvl w:val="1"/>
+          <w:numId w:val="4"/>
+        </w:numPr>
+      </w:pPr>
+      <w:r>
+        <w:t>Tvist, 1d</w:t>
+      </w:r>
+    </w:p>
+    <w:p>
+      <w:pPr>
+        <w:pStyle w:val="Listeavsnitt"/>
+        <w:numPr>
+          <w:ilvl w:val="2"/>
+          <w:numId w:val="4"/>
+        </w:numPr>
+      </w:pPr>
+      <w:r>
+        <w:t>Tid som gjennstår til å bruke på tvisten som kommer, utelat jeg fullfører andre oppgaver på mindre enn forventet tidsbruk.</w:t>
       </w:r>
     </w:p>
     <w:p>
@@ -470,7 +1079,105 @@
         <w:pStyle w:val="Listeavsnitt"/>
         <w:numPr>
           <w:ilvl w:val="0"/>
-          <w:numId w:val="1"/>
+          <w:numId w:val="4"/>
+        </w:numPr>
+      </w:pPr>
+      <w:r>
+        <w:t>Fremføring siste dag, 1d</w:t>
+      </w:r>
+    </w:p>
+    <w:p>
+      <w:pPr>
+        <w:pStyle w:val="Listeavsnitt"/>
+        <w:numPr>
+          <w:ilvl w:val="1"/>
+          <w:numId w:val="4"/>
+        </w:numPr>
+      </w:pPr>
+      <w:r>
+        <w:t>Fremføring av det ferdigstilte prosjektet og forklaringer over hva som skulle/ eller kunne ha blitt gjort bedre, e.v.t diverse forbedringer og avvik.</w:t>
+      </w:r>
+    </w:p>
+    <w:p>
+      <w:pPr>
+        <w:pStyle w:val="Listeavsnitt"/>
+        <w:ind w:left="3600"/>
+      </w:pPr>
+    </w:p>
+    <w:p/>
+    <w:p/>
+    <w:p/>
+    <w:p/>
+    <w:p/>
+    <w:p/>
+    <w:p>
+      <w:pPr>
+        <w:pStyle w:val="Overskrift2"/>
+      </w:pPr>
+      <w:r>
+        <w:t>Kostnadsoverslag</w:t>
+      </w:r>
+    </w:p>
+    <w:p>
+      <w:pPr>
+        <w:pStyle w:val="Overskrift3"/>
+      </w:pPr>
+      <w:r>
+        <w:t>Arbeidskostnad</w:t>
+      </w:r>
+    </w:p>
+    <w:p>
+      <w:pPr>
+        <w:pStyle w:val="Listeavsnitt"/>
+        <w:numPr>
+          <w:ilvl w:val="0"/>
+          <w:numId w:val="3"/>
+        </w:numPr>
+      </w:pPr>
+      <w:r>
+        <w:t>250kr/t, 40t</w:t>
+      </w:r>
+      <w:r>
+        <w:t xml:space="preserve"> arbeid</w:t>
+      </w:r>
+    </w:p>
+    <w:p>
+      <w:pPr>
+        <w:pStyle w:val="Overskrift3"/>
+      </w:pPr>
+      <w:r>
+        <w:t>Potensielle kostnader for utvidet hosting</w:t>
+      </w:r>
+    </w:p>
+    <w:p>
+      <w:r>
+        <w:tab/>
+        <w:t>Til utvikling brukes gratis-planer hos Vercel og Neon Gjennom Vercel.</w:t>
+      </w:r>
+    </w:p>
+    <w:p>
+      <w:pPr>
+        <w:ind w:left="708"/>
+      </w:pPr>
+      <w:r>
+        <w:t>Me</w:t>
+      </w:r>
+      <w:r>
+        <w:t>n</w:t>
+      </w:r>
+      <w:r>
+        <w:t xml:space="preserve"> om denne web applikasjonen trengs å utvides til et større publikum må det byttes til e</w:t>
+      </w:r>
+      <w:r>
+        <w:t>n plan med mer kapasitet.</w:t>
+      </w:r>
+    </w:p>
+    <w:p>
+      <w:pPr>
+        <w:pStyle w:val="Listeavsnitt"/>
+        <w:numPr>
+          <w:ilvl w:val="0"/>
+          <w:numId w:val="3"/>
         </w:numPr>
         <w:rPr>
           <w:lang w:val="nn-NO"/>
@@ -480,7 +1187,47 @@
         <w:rPr>
           <w:lang w:val="nn-NO"/>
         </w:rPr>
-        <w:t>GitHub, Versjonskontroll</w:t>
+        <w:t>Vercel, Pro. Ca 200kr/mn</w:t>
+      </w:r>
+      <w:r>
+        <w:rPr>
+          <w:lang w:val="nn-NO"/>
+        </w:rPr>
+        <w:t>d</w:t>
+      </w:r>
+    </w:p>
+    <w:p>
+      <w:pPr>
+        <w:pStyle w:val="Listeavsnitt"/>
+        <w:numPr>
+          <w:ilvl w:val="0"/>
+          <w:numId w:val="3"/>
+        </w:numPr>
+        <w:rPr>
+          <w:lang w:val="nn-NO"/>
+        </w:rPr>
+      </w:pPr>
+      <w:r>
+        <w:rPr>
+          <w:lang w:val="nn-NO"/>
+        </w:rPr>
+        <w:t>Neon, Launch. Ca 200kr/mnd</w:t>
+      </w:r>
+    </w:p>
+    <w:p>
+      <w:pPr>
+        <w:pStyle w:val="Overskrift2"/>
+      </w:pPr>
+      <w:r>
+        <w:t>Programvare, utstyr, ressurser</w:t>
+      </w:r>
+    </w:p>
+    <w:p>
+      <w:pPr>
+        <w:pStyle w:val="Overskrift3"/>
+      </w:pPr>
+      <w:r>
+        <w:t>Programvare</w:t>
       </w:r>
     </w:p>
     <w:p>
@@ -491,16 +1238,20 @@
           <w:numId w:val="1"/>
         </w:numPr>
       </w:pPr>
-      <w:proofErr w:type="spellStart"/>
-      <w:r>
-        <w:t>Vercel</w:t>
-      </w:r>
-      <w:proofErr w:type="spellEnd"/>
-      <w:r>
-        <w:t>, webtjeneste for Hosting av</w:t>
-      </w:r>
-      <w:r>
-        <w:t xml:space="preserve"> Next.JS applikasjon.</w:t>
+      <w:r>
+        <w:t>GitHub, Versjonskontroll</w:t>
+      </w:r>
+    </w:p>
+    <w:p>
+      <w:pPr>
+        <w:pStyle w:val="Listeavsnitt"/>
+        <w:numPr>
+          <w:ilvl w:val="0"/>
+          <w:numId w:val="1"/>
+        </w:numPr>
+      </w:pPr>
+      <w:r>
+        <w:t>Vercel, webtjeneste for Hosting av Next.JS applikasjon.</w:t>
       </w:r>
     </w:p>
     <w:p>
@@ -512,13 +1263,8 @@
         </w:numPr>
       </w:pPr>
       <w:r>
-        <w:t xml:space="preserve">Henter kode fra GitHub </w:t>
-      </w:r>
-      <w:proofErr w:type="spellStart"/>
-      <w:r>
-        <w:t>repository</w:t>
-      </w:r>
-      <w:proofErr w:type="spellEnd"/>
+        <w:t>Henter kode fra GitHub repository</w:t>
+      </w:r>
     </w:p>
     <w:p>
       <w:pPr>
@@ -532,47 +1278,7 @@
         <w:t>Neon</w:t>
       </w:r>
       <w:r>
-        <w:t xml:space="preserve">, </w:t>
-      </w:r>
-      <w:proofErr w:type="spellStart"/>
-      <w:r>
-        <w:t>serverless</w:t>
-      </w:r>
-      <w:proofErr w:type="spellEnd"/>
-      <w:r>
-        <w:t xml:space="preserve"> </w:t>
-      </w:r>
-      <w:proofErr w:type="spellStart"/>
-      <w:r>
-        <w:t>postgres</w:t>
-      </w:r>
-      <w:proofErr w:type="spellEnd"/>
-      <w:r>
-        <w:t xml:space="preserve"> </w:t>
-      </w:r>
-      <w:proofErr w:type="spellStart"/>
-      <w:r>
-        <w:t>DataBase</w:t>
-      </w:r>
-      <w:proofErr w:type="spellEnd"/>
-      <w:r>
-        <w:t xml:space="preserve">. Enkelt opprettet og knyttet til prosjekt, opprettet gjennom </w:t>
-      </w:r>
-      <w:proofErr w:type="spellStart"/>
-      <w:r>
-        <w:t>Vercel</w:t>
-      </w:r>
-      <w:proofErr w:type="spellEnd"/>
-      <w:r>
-        <w:t xml:space="preserve"> sin </w:t>
-      </w:r>
-      <w:proofErr w:type="spellStart"/>
-      <w:r>
-        <w:t>platform</w:t>
-      </w:r>
-      <w:proofErr w:type="spellEnd"/>
-      <w:r>
-        <w:t>.</w:t>
+        <w:t>, serverless postgres DataBase. Enkelt opprettet og knyttet til prosjekt, opprettet gjennom Vercel sin platform.</w:t>
       </w:r>
     </w:p>
     <w:p>
@@ -584,39 +1290,7 @@
         </w:numPr>
       </w:pPr>
       <w:r>
-        <w:t>Rammeverket Next.js</w:t>
-      </w:r>
-      <w:r>
-        <w:t>.</w:t>
-      </w:r>
-    </w:p>
-    <w:p>
-      <w:pPr>
-        <w:pStyle w:val="Listeavsnitt"/>
-        <w:numPr>
-          <w:ilvl w:val="0"/>
-          <w:numId w:val="1"/>
-        </w:numPr>
-      </w:pPr>
-    </w:p>
-    <w:p>
-      <w:pPr>
-        <w:pStyle w:val="Overskrift3"/>
-      </w:pPr>
-      <w:r>
-        <w:t>Utstyr</w:t>
-      </w:r>
-    </w:p>
-    <w:p>
-      <w:pPr>
-        <w:pStyle w:val="Listeavsnitt"/>
-        <w:numPr>
-          <w:ilvl w:val="0"/>
-          <w:numId w:val="1"/>
-        </w:numPr>
-      </w:pPr>
-      <w:r>
-        <w:t>PC</w:t>
+        <w:t>Rammeverket Next.js.</w:t>
       </w:r>
     </w:p>
     <w:p>
@@ -787,7 +1461,7 @@
         <w:rFonts w:ascii="Wingdings" w:hAnsi="Wingdings" w:hint="default"/>
       </w:rPr>
     </w:lvl>
-    <w:lvl w:ilvl="3" w:tplc="04140001" w:tentative="1">
+    <w:lvl w:ilvl="3" w:tplc="04140001">
       <w:start w:val="1"/>
       <w:numFmt w:val="bullet"/>
       <w:lvlText w:val=""/>
@@ -799,7 +1473,7 @@
         <w:rFonts w:ascii="Symbol" w:hAnsi="Symbol" w:hint="default"/>
       </w:rPr>
     </w:lvl>
-    <w:lvl w:ilvl="4" w:tplc="04140003" w:tentative="1">
+    <w:lvl w:ilvl="4" w:tplc="04140003">
       <w:start w:val="1"/>
       <w:numFmt w:val="bullet"/>
       <w:lvlText w:val="o"/>
@@ -1011,7 +1685,7 @@
         <w:rFonts w:ascii="Wingdings" w:hAnsi="Wingdings" w:hint="default"/>
       </w:rPr>
     </w:lvl>
-    <w:lvl w:ilvl="3" w:tplc="04140001" w:tentative="1">
+    <w:lvl w:ilvl="3" w:tplc="04140001">
       <w:start w:val="1"/>
       <w:numFmt w:val="bullet"/>
       <w:lvlText w:val=""/>
@@ -1023,7 +1697,7 @@
         <w:rFonts w:ascii="Symbol" w:hAnsi="Symbol" w:hint="default"/>
       </w:rPr>
     </w:lvl>
-    <w:lvl w:ilvl="4" w:tplc="04140003" w:tentative="1">
+    <w:lvl w:ilvl="4" w:tplc="04140003">
       <w:start w:val="1"/>
       <w:numFmt w:val="bullet"/>
       <w:lvlText w:val="o"/>

</xml_diff>

<commit_message>
Dokument for gjennomføring / hva som har skjedd underveis. Flere skisser.  eksempel på fil som admin skal lese inn. Node packager som skal bli brukt, eller kan bli brukt til forbedringer
</commit_message>
<xml_diff>
--- a/Planlegging/PlanleggingsDokument.docx
+++ b/Planlegging/PlanleggingsDokument.docx
@@ -163,6 +163,18 @@
       </w:pPr>
       <w:r>
         <w:t>Spørsmål blir stilt i tilfeldig rekkefølge</w:t>
+      </w:r>
+    </w:p>
+    <w:p>
+      <w:pPr>
+        <w:pStyle w:val="Listeavsnitt"/>
+        <w:numPr>
+          <w:ilvl w:val="0"/>
+          <w:numId w:val="5"/>
+        </w:numPr>
+      </w:pPr>
+      <w:r>
+        <w:t>Admin skal kunne se resultater til hver enkelt quiz og hvilke team som har deltatt på quizen</w:t>
       </w:r>
     </w:p>
     <w:p/>
@@ -291,6 +303,42 @@
         </w:numPr>
       </w:pPr>
       <w:r>
+        <w:t>Mer generelle ting</w:t>
+      </w:r>
+    </w:p>
+    <w:p>
+      <w:pPr>
+        <w:pStyle w:val="Listeavsnitt"/>
+        <w:numPr>
+          <w:ilvl w:val="2"/>
+          <w:numId w:val="5"/>
+        </w:numPr>
+      </w:pPr>
+      <w:r>
+        <w:t>Oppsett for SQL kobling</w:t>
+      </w:r>
+    </w:p>
+    <w:p>
+      <w:pPr>
+        <w:pStyle w:val="Listeavsnitt"/>
+        <w:numPr>
+          <w:ilvl w:val="2"/>
+          <w:numId w:val="5"/>
+        </w:numPr>
+      </w:pPr>
+      <w:r>
+        <w:t>Oppsett for behandling av session</w:t>
+      </w:r>
+    </w:p>
+    <w:p>
+      <w:pPr>
+        <w:pStyle w:val="Listeavsnitt"/>
+        <w:numPr>
+          <w:ilvl w:val="1"/>
+          <w:numId w:val="5"/>
+        </w:numPr>
+      </w:pPr>
+      <w:r>
         <w:t>Admingrensesnitt</w:t>
       </w:r>
       <w:r>
@@ -330,13 +378,7 @@
         </w:numPr>
       </w:pPr>
       <w:r>
-        <w:t>Liste</w:t>
-      </w:r>
-      <w:r>
-        <w:t>r alle</w:t>
-      </w:r>
-      <w:r>
-        <w:t xml:space="preserve"> quizer</w:t>
+        <w:t>Lister alle quizer</w:t>
       </w:r>
     </w:p>
     <w:p>
@@ -348,19 +390,7 @@
         </w:numPr>
       </w:pPr>
       <w:r>
-        <w:t xml:space="preserve">Om </w:t>
-      </w:r>
-      <w:r>
-        <w:t xml:space="preserve">quiz er </w:t>
-      </w:r>
-      <w:r>
-        <w:t>utvidet</w:t>
-      </w:r>
-      <w:r>
-        <w:t>,</w:t>
-      </w:r>
-      <w:r>
-        <w:t xml:space="preserve"> lister alle lag som har besvart quiz</w:t>
+        <w:t>Om quiz er utvidet, lister alle lag som har besvart quiz</w:t>
       </w:r>
     </w:p>
     <w:p>
@@ -375,10 +405,7 @@
         <w:t>Brukergrensesnitt</w:t>
       </w:r>
       <w:r>
-        <w:t xml:space="preserve"> </w:t>
-      </w:r>
-      <w:r>
-        <w:t>(front &amp; backend)</w:t>
+        <w:t xml:space="preserve"> (front &amp; backend)</w:t>
       </w:r>
     </w:p>
     <w:p>
@@ -457,12 +484,24 @@
     </w:p>
     <w:p>
       <w:r>
-        <w:t>Avgrensningene som jeg ser er at det ikke blir lett gjort å lage quizen mer i nåtid.</w:t>
-      </w:r>
-    </w:p>
-    <w:p>
-      <w:r>
-        <w:t xml:space="preserve">Oppgaven ber ikke om at quizen skal skje for alle i sanntid, men optimalt sett burde funksjonaliteten vert slik. </w:t>
+        <w:t xml:space="preserve">Avgrensningene som jeg </w:t>
+      </w:r>
+      <w:r>
+        <w:t>ser,</w:t>
+      </w:r>
+      <w:r>
+        <w:t xml:space="preserve"> er at det ikke blir lett gjort å lage quizen mer i nåtid.</w:t>
+      </w:r>
+    </w:p>
+    <w:p>
+      <w:r>
+        <w:t xml:space="preserve">Oppgaven ber ikke om at quizen skal skje for alle i sanntid, men </w:t>
+      </w:r>
+      <w:r>
+        <w:t>best mulig</w:t>
+      </w:r>
+      <w:r>
+        <w:t xml:space="preserve"> sett burde funksjonaliteten vert slik. </w:t>
       </w:r>
       <w:r>
         <w:t xml:space="preserve"> </w:t>
@@ -480,8 +519,28 @@
         <w:pStyle w:val="Overskrift3"/>
       </w:pPr>
       <w:r>
-        <w:lastRenderedPageBreak/>
         <w:t>Potensielle forbedringer.</w:t>
+      </w:r>
+    </w:p>
+    <w:p>
+      <w:pPr>
+        <w:pStyle w:val="Listeavsnitt"/>
+        <w:numPr>
+          <w:ilvl w:val="0"/>
+          <w:numId w:val="5"/>
+        </w:numPr>
+      </w:pPr>
+      <w:r>
+        <w:t>"</w:t>
+      </w:r>
+      <w:r>
+        <w:t>loginn</w:t>
+      </w:r>
+      <w:r>
+        <w:t>"</w:t>
+      </w:r>
+      <w:r>
+        <w:t>, funskjonalitet hvor quizer kan låses ned til at kun de med riktig passord kan gjennomføre quizen</w:t>
       </w:r>
     </w:p>
     <w:p>
@@ -628,7 +687,13 @@
         <w:pStyle w:val="Overskrift2"/>
       </w:pPr>
       <w:r>
-        <w:t>Skisse av løsningen</w:t>
+        <w:t>Skisse</w:t>
+      </w:r>
+      <w:r>
+        <w:t>r</w:t>
+      </w:r>
+      <w:r>
+        <w:t xml:space="preserve"> av løsningen</w:t>
       </w:r>
     </w:p>
     <w:p>
@@ -636,9 +701,12 @@
         <w:t>Visuell skisse over forslag til databasestruktur før eventuelle forbedringer og utvidelser til oppgaven.</w:t>
       </w:r>
     </w:p>
-    <w:p/>
-    <w:p>
-      <w:r>
+    <w:p>
+      <w:r>
+        <w:rPr>
+          <w:noProof/>
+        </w:rPr>
+        <w:lastRenderedPageBreak/>
         <w:drawing>
           <wp:inline distT="0" distB="0" distL="0" distR="0" wp14:anchorId="7C59D855" wp14:editId="2A65F6DF">
             <wp:extent cx="5760720" cy="2265045"/>
@@ -678,10 +746,130 @@
     </w:p>
     <w:p>
       <w:pPr>
+        <w:rPr>
+          <w:lang w:val="nn-NO"/>
+        </w:rPr>
+      </w:pPr>
+      <w:r>
+        <w:rPr>
+          <w:lang w:val="nn-NO"/>
+        </w:rPr>
+        <w:t>JSON</w:t>
+      </w:r>
+      <w:r>
+        <w:rPr>
+          <w:lang w:val="nn-NO"/>
+        </w:rPr>
+        <w:t xml:space="preserve"> struktur for fil admin leser inn ligg</w:t>
+      </w:r>
+      <w:r>
+        <w:rPr>
+          <w:lang w:val="nn-NO"/>
+        </w:rPr>
+        <w:t>er i fil exampleData.json</w:t>
+      </w:r>
+    </w:p>
+    <w:p>
+      <w:r>
+        <w:rPr>
+          <w:lang w:val="nn-NO"/>
+        </w:rPr>
+        <w:drawing>
+          <wp:inline distT="0" distB="0" distL="0" distR="0" wp14:anchorId="798FD851" wp14:editId="1566990C">
+            <wp:extent cx="5760720" cy="2943860"/>
+            <wp:effectExtent l="0" t="0" r="0" b="8890"/>
+            <wp:docPr id="989744042" name="Bilde 1" descr="Et bilde som inneholder tekst, skjermbilde, programvare, Multimedieprogramvare&#10;&#10;KI-generert innhold kan være feil."/>
+            <wp:cNvGraphicFramePr>
+              <a:graphicFrameLocks xmlns:a="http://schemas.openxmlformats.org/drawingml/2006/main" noChangeAspect="1"/>
+            </wp:cNvGraphicFramePr>
+            <a:graphic xmlns:a="http://schemas.openxmlformats.org/drawingml/2006/main">
+              <a:graphicData uri="http://schemas.openxmlformats.org/drawingml/2006/picture">
+                <pic:pic xmlns:pic="http://schemas.openxmlformats.org/drawingml/2006/picture">
+                  <pic:nvPicPr>
+                    <pic:cNvPr id="989744042" name="Bilde 1" descr="Et bilde som inneholder tekst, skjermbilde, programvare, Multimedieprogramvare&#10;&#10;KI-generert innhold kan være feil."/>
+                    <pic:cNvPicPr/>
+                  </pic:nvPicPr>
+                  <pic:blipFill>
+                    <a:blip r:embed="rId6"/>
+                    <a:stretch>
+                      <a:fillRect/>
+                    </a:stretch>
+                  </pic:blipFill>
+                  <pic:spPr>
+                    <a:xfrm>
+                      <a:off x="0" y="0"/>
+                      <a:ext cx="5760720" cy="2943860"/>
+                    </a:xfrm>
+                    <a:prstGeom prst="rect">
+                      <a:avLst/>
+                    </a:prstGeom>
+                  </pic:spPr>
+                </pic:pic>
+              </a:graphicData>
+            </a:graphic>
+          </wp:inline>
+        </w:drawing>
+      </w:r>
+      <w:r>
+        <w:br/>
+        <w:t>Oppsett for h</w:t>
+      </w:r>
+      <w:r>
+        <w:t xml:space="preserve">osting av oppgaven, om det skal bli byttet til  hostes lokalt kan serveren for </w:t>
+      </w:r>
+      <w:r>
+        <w:lastRenderedPageBreak/>
+        <w:t>web hoste både SQL db of websiden, og websiden kan åpnes til det lokale internettet.</w:t>
+      </w:r>
+      <w:r>
+        <w:br/>
+      </w:r>
+      <w:r>
+        <w:rPr>
+          <w:lang w:val="nn-NO"/>
+        </w:rPr>
+        <w:drawing>
+          <wp:inline distT="0" distB="0" distL="0" distR="0" wp14:anchorId="21CF4DE1" wp14:editId="0CC413FC">
+            <wp:extent cx="5760720" cy="4578985"/>
+            <wp:effectExtent l="0" t="0" r="0" b="0"/>
+            <wp:docPr id="496651183" name="Bilde 1" descr="Et bilde som inneholder tekst, skjermbilde, datamaskin, design&#10;&#10;KI-generert innhold kan være feil."/>
+            <wp:cNvGraphicFramePr>
+              <a:graphicFrameLocks xmlns:a="http://schemas.openxmlformats.org/drawingml/2006/main" noChangeAspect="1"/>
+            </wp:cNvGraphicFramePr>
+            <a:graphic xmlns:a="http://schemas.openxmlformats.org/drawingml/2006/main">
+              <a:graphicData uri="http://schemas.openxmlformats.org/drawingml/2006/picture">
+                <pic:pic xmlns:pic="http://schemas.openxmlformats.org/drawingml/2006/picture">
+                  <pic:nvPicPr>
+                    <pic:cNvPr id="496651183" name="Bilde 1" descr="Et bilde som inneholder tekst, skjermbilde, datamaskin, design&#10;&#10;KI-generert innhold kan være feil."/>
+                    <pic:cNvPicPr/>
+                  </pic:nvPicPr>
+                  <pic:blipFill>
+                    <a:blip r:embed="rId7"/>
+                    <a:stretch>
+                      <a:fillRect/>
+                    </a:stretch>
+                  </pic:blipFill>
+                  <pic:spPr>
+                    <a:xfrm>
+                      <a:off x="0" y="0"/>
+                      <a:ext cx="5760720" cy="4578985"/>
+                    </a:xfrm>
+                    <a:prstGeom prst="rect">
+                      <a:avLst/>
+                    </a:prstGeom>
+                  </pic:spPr>
+                </pic:pic>
+              </a:graphicData>
+            </a:graphic>
+          </wp:inline>
+        </w:drawing>
+      </w:r>
+    </w:p>
+    <w:p>
+      <w:pPr>
         <w:pStyle w:val="Overskrift2"/>
       </w:pPr>
       <w:r>
-        <w:lastRenderedPageBreak/>
         <w:t>Antatt tidsforbruk</w:t>
       </w:r>
     </w:p>
@@ -847,12 +1035,85 @@
       <w:pPr>
         <w:pStyle w:val="Listeavsnitt"/>
         <w:numPr>
+          <w:ilvl w:val="2"/>
+          <w:numId w:val="4"/>
+        </w:numPr>
+      </w:pPr>
+      <w:r>
+        <w:t>Backend</w:t>
+      </w:r>
+    </w:p>
+    <w:p>
+      <w:pPr>
+        <w:pStyle w:val="Listeavsnitt"/>
+        <w:numPr>
+          <w:ilvl w:val="2"/>
+          <w:numId w:val="4"/>
+        </w:numPr>
+      </w:pPr>
+      <w:r>
+        <w:t>SQL for å hente</w:t>
+      </w:r>
+    </w:p>
+    <w:p>
+      <w:pPr>
+        <w:pStyle w:val="Listeavsnitt"/>
+        <w:numPr>
+          <w:ilvl w:val="3"/>
+          <w:numId w:val="4"/>
+        </w:numPr>
+      </w:pPr>
+      <w:r>
+        <w:t>Quiznavn og resultater til quiz</w:t>
+      </w:r>
+    </w:p>
+    <w:p>
+      <w:pPr>
+        <w:pStyle w:val="Listeavsnitt"/>
+        <w:numPr>
+          <w:ilvl w:val="2"/>
+          <w:numId w:val="4"/>
+        </w:numPr>
+      </w:pPr>
+      <w:r>
+        <w:t>Frontend</w:t>
+      </w:r>
+    </w:p>
+    <w:p>
+      <w:pPr>
+        <w:pStyle w:val="Listeavsnitt"/>
+        <w:numPr>
+          <w:ilvl w:val="2"/>
+          <w:numId w:val="4"/>
+        </w:numPr>
+      </w:pPr>
+      <w:r>
+        <w:lastRenderedPageBreak/>
+        <w:t>Loginn</w:t>
+      </w:r>
+    </w:p>
+    <w:p>
+      <w:pPr>
+        <w:pStyle w:val="Listeavsnitt"/>
+        <w:numPr>
+          <w:ilvl w:val="2"/>
+          <w:numId w:val="4"/>
+        </w:numPr>
+      </w:pPr>
+      <w:r>
+        <w:t>Fremvisning av data</w:t>
+      </w:r>
+    </w:p>
+    <w:p>
+      <w:pPr>
+        <w:pStyle w:val="Listeavsnitt"/>
+        <w:numPr>
           <w:ilvl w:val="1"/>
           <w:numId w:val="4"/>
         </w:numPr>
       </w:pPr>
       <w:r>
-        <w:t>Backend</w:t>
+        <w:t>brukergrensesnitt 2d</w:t>
       </w:r>
     </w:p>
     <w:p>
@@ -860,78 +1121,6 @@
         <w:pStyle w:val="Listeavsnitt"/>
         <w:numPr>
           <w:ilvl w:val="2"/>
-          <w:numId w:val="4"/>
-        </w:numPr>
-      </w:pPr>
-      <w:r>
-        <w:t>SQL for å hente</w:t>
-      </w:r>
-    </w:p>
-    <w:p>
-      <w:pPr>
-        <w:pStyle w:val="Listeavsnitt"/>
-        <w:numPr>
-          <w:ilvl w:val="3"/>
-          <w:numId w:val="4"/>
-        </w:numPr>
-      </w:pPr>
-      <w:r>
-        <w:t>Quiznavn og resultater til quiz</w:t>
-      </w:r>
-    </w:p>
-    <w:p>
-      <w:pPr>
-        <w:pStyle w:val="Listeavsnitt"/>
-        <w:numPr>
-          <w:ilvl w:val="1"/>
-          <w:numId w:val="4"/>
-        </w:numPr>
-      </w:pPr>
-      <w:r>
-        <w:t>Frontend</w:t>
-      </w:r>
-    </w:p>
-    <w:p>
-      <w:pPr>
-        <w:pStyle w:val="Listeavsnitt"/>
-        <w:numPr>
-          <w:ilvl w:val="2"/>
-          <w:numId w:val="4"/>
-        </w:numPr>
-      </w:pPr>
-      <w:r>
-        <w:t>Loginn</w:t>
-      </w:r>
-    </w:p>
-    <w:p>
-      <w:pPr>
-        <w:pStyle w:val="Listeavsnitt"/>
-        <w:numPr>
-          <w:ilvl w:val="2"/>
-          <w:numId w:val="4"/>
-        </w:numPr>
-      </w:pPr>
-      <w:r>
-        <w:t>Fremvisning av data</w:t>
-      </w:r>
-    </w:p>
-    <w:p>
-      <w:pPr>
-        <w:pStyle w:val="Listeavsnitt"/>
-        <w:numPr>
-          <w:ilvl w:val="1"/>
-          <w:numId w:val="4"/>
-        </w:numPr>
-      </w:pPr>
-      <w:r>
-        <w:t>brukergrensesnitt 2d</w:t>
-      </w:r>
-    </w:p>
-    <w:p>
-      <w:pPr>
-        <w:pStyle w:val="Listeavsnitt"/>
-        <w:numPr>
-          <w:ilvl w:val="1"/>
           <w:numId w:val="4"/>
         </w:numPr>
       </w:pPr>
@@ -1135,7 +1324,10 @@
         </w:numPr>
       </w:pPr>
       <w:r>
-        <w:t>250kr/t, 40t</w:t>
+        <w:t>1250</w:t>
+      </w:r>
+      <w:r>
+        <w:t>kr/t, 40t</w:t>
       </w:r>
       <w:r>
         <w:t xml:space="preserve"> arbeid</w:t>
@@ -1219,6 +1411,7 @@
         <w:pStyle w:val="Overskrift2"/>
       </w:pPr>
       <w:r>
+        <w:lastRenderedPageBreak/>
         <w:t>Programvare, utstyr, ressurser</w:t>
       </w:r>
     </w:p>
@@ -1291,6 +1484,72 @@
       </w:pPr>
       <w:r>
         <w:t>Rammeverket Next.js.</w:t>
+      </w:r>
+    </w:p>
+    <w:p>
+      <w:pPr>
+        <w:pStyle w:val="Listeavsnitt"/>
+        <w:numPr>
+          <w:ilvl w:val="0"/>
+          <w:numId w:val="1"/>
+        </w:numPr>
+      </w:pPr>
+      <w:r>
+        <w:t>@neondatabase/serverless</w:t>
+      </w:r>
+      <w:r>
+        <w:t>, node module for oppkobling mot Neon sin postgress SQL.</w:t>
+      </w:r>
+    </w:p>
+    <w:p>
+      <w:pPr>
+        <w:pStyle w:val="Listeavsnitt"/>
+        <w:numPr>
+          <w:ilvl w:val="0"/>
+          <w:numId w:val="1"/>
+        </w:numPr>
+        <w:rPr>
+          <w:lang w:val="en-US"/>
+        </w:rPr>
+      </w:pPr>
+      <w:r>
+        <w:rPr>
+          <w:lang w:val="en-US"/>
+        </w:rPr>
+        <w:t>Bcrypt, node module for hashing.</w:t>
+      </w:r>
+    </w:p>
+    <w:p>
+      <w:pPr>
+        <w:pStyle w:val="Listeavsnitt"/>
+        <w:numPr>
+          <w:ilvl w:val="1"/>
+          <w:numId w:val="1"/>
+        </w:numPr>
+      </w:pPr>
+      <w:r>
+        <w:t>Om systemet skal utvidets til at permanente brukere skal kunne bli opprettet</w:t>
+      </w:r>
+    </w:p>
+    <w:p>
+      <w:pPr>
+        <w:pStyle w:val="Listeavsnitt"/>
+        <w:numPr>
+          <w:ilvl w:val="0"/>
+          <w:numId w:val="1"/>
+        </w:numPr>
+      </w:pPr>
+      <w:r>
+        <w:t>Iron-session, node module for Session funksjonalitet</w:t>
+      </w:r>
+      <w:r>
+        <w:t xml:space="preserve"> for midlertidig lagring av</w:t>
+      </w:r>
+      <w:r>
+        <w:t xml:space="preserve"> se</w:t>
+      </w:r>
+      <w:r>
+        <w:t>nsitiv informasjon.</w:t>
       </w:r>
     </w:p>
     <w:p>

</xml_diff>